<commit_message>
Text fertig gestellt: Version 0.5
</commit_message>
<xml_diff>
--- a/article/freiburg.docx
+++ b/article/freiburg.docx
@@ -7,7 +7,37 @@
         <w:pStyle w:val="Title"/>
       </w:pPr>
       <w:r>
-        <w:t xml:space="preserve">Digitale</w:t>
+        <w:t xml:space="preserve">Förderliche</w:t>
+      </w:r>
+      <w:r>
+        <w:t xml:space="preserve"> </w:t>
+      </w:r>
+      <w:r>
+        <w:t xml:space="preserve">Faktoren</w:t>
+      </w:r>
+      <w:r>
+        <w:t xml:space="preserve"> </w:t>
+      </w:r>
+      <w:r>
+        <w:t xml:space="preserve">für</w:t>
+      </w:r>
+      <w:r>
+        <w:t xml:space="preserve"> </w:t>
+      </w:r>
+      <w:r>
+        <w:t xml:space="preserve">die</w:t>
+      </w:r>
+      <w:r>
+        <w:t xml:space="preserve"> </w:t>
+      </w:r>
+      <w:r>
+        <w:t xml:space="preserve">Nutzung</w:t>
+      </w:r>
+      <w:r>
+        <w:t xml:space="preserve"> </w:t>
+      </w:r>
+      <w:r>
+        <w:t xml:space="preserve">digitale</w:t>
       </w:r>
       <w:r>
         <w:t xml:space="preserve"> </w:t>
@@ -27,6 +57,72 @@
       <w:r>
         <w:t xml:space="preserve">Deutschunterricht</w:t>
       </w:r>
+      <w:r>
+        <w:t xml:space="preserve"> </w:t>
+      </w:r>
+      <w:r>
+        <w:t xml:space="preserve">---</w:t>
+      </w:r>
+      <w:r>
+        <w:t xml:space="preserve"> </w:t>
+      </w:r>
+      <w:r>
+        <w:t xml:space="preserve">eine</w:t>
+      </w:r>
+      <w:r>
+        <w:t xml:space="preserve"> </w:t>
+      </w:r>
+      <w:r>
+        <w:t xml:space="preserve">empirische</w:t>
+      </w:r>
+      <w:r>
+        <w:t xml:space="preserve"> </w:t>
+      </w:r>
+      <w:r>
+        <w:t xml:space="preserve">Erhebung</w:t>
+      </w:r>
+      <w:r>
+        <w:t xml:space="preserve"> </w:t>
+      </w:r>
+      <w:r>
+        <w:t xml:space="preserve">der</w:t>
+      </w:r>
+      <w:r>
+        <w:t xml:space="preserve"> </w:t>
+      </w:r>
+      <w:r>
+        <w:t xml:space="preserve">Sekundarstufe</w:t>
+      </w:r>
+      <w:r>
+        <w:t xml:space="preserve"> </w:t>
+      </w:r>
+      <w:r>
+        <w:t xml:space="preserve">1</w:t>
+      </w:r>
+      <w:r>
+        <w:t xml:space="preserve"> </w:t>
+      </w:r>
+      <w:r>
+        <w:t xml:space="preserve">im</w:t>
+      </w:r>
+      <w:r>
+        <w:t xml:space="preserve"> </w:t>
+      </w:r>
+      <w:r>
+        <w:t xml:space="preserve">Bundesland</w:t>
+      </w:r>
+      <w:r>
+        <w:t xml:space="preserve"> </w:t>
+      </w:r>
+      <w:r>
+        <w:t xml:space="preserve">Tirol</w:t>
+      </w:r>
+      <w:r>
+        <w:t xml:space="preserve"> </w:t>
+      </w:r>
+      <w:r>
+        <w:t xml:space="preserve">(Österreich)</w:t>
+      </w:r>
     </w:p>
     <w:p>
       <w:pPr>
@@ -39,7 +135,31 @@
         <w:t xml:space="preserve"> </w:t>
       </w:r>
       <w:r>
-        <w:t xml:space="preserve">Baumgartner</w:t>
+        <w:t xml:space="preserve">Baumgartner,</w:t>
+      </w:r>
+      <w:r>
+        <w:t xml:space="preserve"> </w:t>
+      </w:r>
+      <w:r>
+        <w:t xml:space="preserve">Claudia</w:t>
+      </w:r>
+      <w:r>
+        <w:t xml:space="preserve"> </w:t>
+      </w:r>
+      <w:r>
+        <w:t xml:space="preserve">Mair,</w:t>
+      </w:r>
+      <w:r>
+        <w:t xml:space="preserve"> </w:t>
+      </w:r>
+      <w:r>
+        <w:t xml:space="preserve">Isabell</w:t>
+      </w:r>
+      <w:r>
+        <w:t xml:space="preserve"> </w:t>
+      </w:r>
+      <w:r>
+        <w:t xml:space="preserve">Grundschober</w:t>
       </w:r>
     </w:p>
     <w:p>
@@ -47,7 +167,7 @@
         <w:pStyle w:val="Date"/>
       </w:pPr>
       <w:r>
-        <w:t xml:space="preserve">2017-04-16</w:t>
+        <w:t xml:space="preserve">2017-04-23</w:t>
       </w:r>
     </w:p>
     <w:sdt>
@@ -85,197 +205,6 @@
     </w:p>
     <w:p>
       <w:pPr>
-        <w:pStyle w:val="SourceCode"/>
-      </w:pPr>
-      <w:r>
-        <w:rPr>
-          <w:rStyle w:val="VerbatimChar"/>
-        </w:rPr>
-        <w:t xml:space="preserve">## Loading required package: tidyverse</w:t>
-      </w:r>
-    </w:p>
-    <w:p>
-      <w:pPr>
-        <w:pStyle w:val="SourceCode"/>
-      </w:pPr>
-      <w:r>
-        <w:rPr>
-          <w:rStyle w:val="VerbatimChar"/>
-        </w:rPr>
-        <w:t xml:space="preserve">## Loading tidyverse: ggplot2</w:t>
-      </w:r>
-      <w:r>
-        <w:br w:type="textWrapping"/>
-      </w:r>
-      <w:r>
-        <w:rPr>
-          <w:rStyle w:val="VerbatimChar"/>
-        </w:rPr>
-        <w:t xml:space="preserve">## Loading tidyverse: tibble</w:t>
-      </w:r>
-      <w:r>
-        <w:br w:type="textWrapping"/>
-      </w:r>
-      <w:r>
-        <w:rPr>
-          <w:rStyle w:val="VerbatimChar"/>
-        </w:rPr>
-        <w:t xml:space="preserve">## Loading tidyverse: tidyr</w:t>
-      </w:r>
-      <w:r>
-        <w:br w:type="textWrapping"/>
-      </w:r>
-      <w:r>
-        <w:rPr>
-          <w:rStyle w:val="VerbatimChar"/>
-        </w:rPr>
-        <w:t xml:space="preserve">## Loading tidyverse: readr</w:t>
-      </w:r>
-      <w:r>
-        <w:br w:type="textWrapping"/>
-      </w:r>
-      <w:r>
-        <w:rPr>
-          <w:rStyle w:val="VerbatimChar"/>
-        </w:rPr>
-        <w:t xml:space="preserve">## Loading tidyverse: purrr</w:t>
-      </w:r>
-      <w:r>
-        <w:br w:type="textWrapping"/>
-      </w:r>
-      <w:r>
-        <w:rPr>
-          <w:rStyle w:val="VerbatimChar"/>
-        </w:rPr>
-        <w:t xml:space="preserve">## Loading tidyverse: dplyr</w:t>
-      </w:r>
-    </w:p>
-    <w:p>
-      <w:pPr>
-        <w:pStyle w:val="SourceCode"/>
-      </w:pPr>
-      <w:r>
-        <w:rPr>
-          <w:rStyle w:val="VerbatimChar"/>
-        </w:rPr>
-        <w:t xml:space="preserve">## Conflicts with tidy packages ----------------------------------------------</w:t>
-      </w:r>
-    </w:p>
-    <w:p>
-      <w:pPr>
-        <w:pStyle w:val="SourceCode"/>
-      </w:pPr>
-      <w:r>
-        <w:rPr>
-          <w:rStyle w:val="VerbatimChar"/>
-        </w:rPr>
-        <w:t xml:space="preserve">## filter(): dplyr, stats</w:t>
-      </w:r>
-      <w:r>
-        <w:br w:type="textWrapping"/>
-      </w:r>
-      <w:r>
-        <w:rPr>
-          <w:rStyle w:val="VerbatimChar"/>
-        </w:rPr>
-        <w:t xml:space="preserve">## lag():    dplyr, stats</w:t>
-      </w:r>
-    </w:p>
-    <w:p>
-      <w:pPr>
-        <w:pStyle w:val="SourceCode"/>
-      </w:pPr>
-      <w:r>
-        <w:rPr>
-          <w:rStyle w:val="VerbatimChar"/>
-        </w:rPr>
-        <w:t xml:space="preserve">## Loading required package: reshape2</w:t>
-      </w:r>
-    </w:p>
-    <w:p>
-      <w:pPr>
-        <w:pStyle w:val="SourceCode"/>
-      </w:pPr>
-      <w:r>
-        <w:rPr>
-          <w:rStyle w:val="VerbatimChar"/>
-        </w:rPr>
-        <w:t xml:space="preserve">## </w:t>
-      </w:r>
-      <w:r>
-        <w:br w:type="textWrapping"/>
-      </w:r>
-      <w:r>
-        <w:rPr>
-          <w:rStyle w:val="VerbatimChar"/>
-        </w:rPr>
-        <w:t xml:space="preserve">## Attaching package: 'reshape2'</w:t>
-      </w:r>
-    </w:p>
-    <w:p>
-      <w:pPr>
-        <w:pStyle w:val="SourceCode"/>
-      </w:pPr>
-      <w:r>
-        <w:rPr>
-          <w:rStyle w:val="VerbatimChar"/>
-        </w:rPr>
-        <w:t xml:space="preserve">## The following object is masked from 'package:tidyr':</w:t>
-      </w:r>
-      <w:r>
-        <w:br w:type="textWrapping"/>
-      </w:r>
-      <w:r>
-        <w:rPr>
-          <w:rStyle w:val="VerbatimChar"/>
-        </w:rPr>
-        <w:t xml:space="preserve">## </w:t>
-      </w:r>
-      <w:r>
-        <w:br w:type="textWrapping"/>
-      </w:r>
-      <w:r>
-        <w:rPr>
-          <w:rStyle w:val="VerbatimChar"/>
-        </w:rPr>
-        <w:t xml:space="preserve">##     smiths</w:t>
-      </w:r>
-    </w:p>
-    <w:p>
-      <w:pPr>
-        <w:pStyle w:val="SourceCode"/>
-      </w:pPr>
-      <w:r>
-        <w:rPr>
-          <w:rStyle w:val="VerbatimChar"/>
-        </w:rPr>
-        <w:t xml:space="preserve">## Loading required package: readxl</w:t>
-      </w:r>
-    </w:p>
-    <w:p>
-      <w:pPr>
-        <w:pStyle w:val="SourceCode"/>
-      </w:pPr>
-      <w:r>
-        <w:rPr>
-          <w:rStyle w:val="VerbatimChar"/>
-        </w:rPr>
-        <w:t xml:space="preserve">## Loading required package: pander</w:t>
-      </w:r>
-    </w:p>
-    <w:p>
-      <w:pPr>
-        <w:pStyle w:val="SourceCode"/>
-      </w:pPr>
-      <w:r>
-        <w:rPr>
-          <w:rStyle w:val="VerbatimChar"/>
-        </w:rPr>
-        <w:t xml:space="preserve">## Loading required package: gcookbook</w:t>
-      </w:r>
-    </w:p>
-    <w:p>
-      <w:pPr>
         <w:pStyle w:val="Heading1"/>
       </w:pPr>
       <w:bookmarkStart w:id="21" w:name="fragestellung"/>
@@ -333,7 +262,7 @@
         <w:pStyle w:val="BodyText"/>
       </w:pPr>
       <w:r>
-        <w:t xml:space="preserve">Eine empirische Erhebung unter Deutsch-Lehrer/innen im Bundesland Tirol geht dieser Annahme nach. Woran liegt es, dass --- trotz hoher persönlicher Nutzung der IKT für den privaten Gebrauch und zur Unterrichtsvorbereitung (a.a.0., S.98f) --- digitale Medien im Unterricht wenig eingesetzt werden?</w:t>
+        <w:t xml:space="preserve">Eine empirische Erhebung unter Deutsch-Lehrer/innen der Sekundarstufe 1 im Bundesland Tirol geht dieser Annahme nach.</w:t>
       </w:r>
     </w:p>
     <w:p>
@@ -409,7 +338,15 @@
         <w:t xml:space="preserve"> </w:t>
       </w:r>
       <w:r>
-        <w:t xml:space="preserve">Deutschlehrer/innen als potentielle Nutzer/innen der Plattform befragt. Neben den Rückmeldungen zur Plattform selbst, auf die sich die Masterthese konzentrierte, enthielt der</w:t>
+        <w:t xml:space="preserve">Deutschlehrer/innen als potentielle Nutzer/innen der Plattform befragt.</w:t>
+      </w:r>
+    </w:p>
+    <w:p>
+      <w:pPr>
+        <w:pStyle w:val="BodyText"/>
+      </w:pPr>
+      <w:r>
+        <w:t xml:space="preserve">Neben den Rückmeldungen zur Plattform selbst, auf die sich die Masterthese konzentrierte, enthielt der</w:t>
       </w:r>
       <w:r>
         <w:t xml:space="preserve"> </w:t>
@@ -426,7 +363,7 @@
         <w:t xml:space="preserve"> </w:t>
       </w:r>
       <w:r>
-        <w:t xml:space="preserve">auch Items zur technischen Schulausstattung, Mediennutzung und Faktoren, die für den Einsatz digitaler Medien im Deutschunterricht nach Ansicht der Befragten förderlich sein könnten. Datensatz, Berechnung, Grafiken und andere Unterlagen können über</w:t>
+        <w:t xml:space="preserve">nicht nur Items zur technischen Schulausstattung und Mediennutzung, sondern --- auf der Grundlage eines einschlägigen Literaturstudium --- auch Faktoren, die für den Einsatz digitaler Medien im Deutschunterricht nach Ansicht der Befragten förderlich sein könnten. Datensatz, Berechnung, Grafiken und andere Unterlagen können über</w:t>
       </w:r>
       <w:r>
         <w:t xml:space="preserve"> </w:t>
@@ -461,27 +398,100 @@
         <w:pStyle w:val="FirstParagraph"/>
       </w:pPr>
       <w:r>
-        <w:t xml:space="preserve">Über ein Anschreiben an Direktor/innen aller tiroler Schulen der Sekundarstufe 1 wurden ersucht, die Information zum Fragebogen an die Deutsch-Lehrer/innen weiterzuleiten. Aus einer schriftlichen Nachfrage ergab sich, dass die Weiterleitung nur lückenhaft erfolgte: Da die Hauptproponentin der Audiemus-Plattform in einer PTS arbeitet, war der Rücklauf für diesen Schultyps überproportional hoch (AHS: 5/14%, NMS: 18/50%, PTS: 13/36%), wohingegen NMS unterrpräsentiert ist. Die Stichprobe ist daher bezogen auf die Schultype nicht als repräsentativ zu bezeichnen (X</w:t>
+        <w:t xml:space="preserve">Vier Interviews halfen bei der Entwicklung des Fragebogens, der vor allem den Design-Based Ansatz für die Weiter-Entwicklung der</w:t>
+      </w:r>
+      <w:r>
+        <w:t xml:space="preserve"> </w:t>
       </w:r>
       <w:r>
         <w:rPr>
-          <w:vertAlign w:val="superscript"/>
+          <w:rStyle w:val="VerbatimChar"/>
         </w:rPr>
-        <w:t xml:space="preserve">2</w:t>
-      </w:r>
-      <w:r>
-        <w:t xml:space="preserve"> </w:t>
-      </w:r>
-      <w:r>
-        <w:t xml:space="preserve">= 20,7, df = 2, p &lt; .001).</w:t>
+        <w:t xml:space="preserve">audiemus</w:t>
+      </w:r>
+      <w:r>
+        <w:t xml:space="preserve">-Plattform diente. Aus diesem Grunde haben auch nur 28-29 der 36 Teilnehmer/innen der Befragung, die uns hier interessierenden Fragen zu förderlichen Faktoren zum Medieneinsatz im Deutschunterricht allgemein --- also unabhängig von der Plattform -- ausgefüllt.</w:t>
+      </w:r>
+    </w:p>
+    <w:p>
+      <w:pPr>
+        <w:pStyle w:val="BodyText"/>
+      </w:pPr>
+      <w:r>
+        <w:t xml:space="preserve">Direktor/innen aller tiroler Schulen der Sekundarstufe 1 wurden ersucht, die Information zum Fragebogen an die Deutsch-Lehrer/innen weiterzuleiten. Aus einer schriftlichen Nachfrage ergab sich jedoch, dass diese Weiterleitung nur lückenhaft erfolgte: 4 von 17 AHS, 32 von 100 NMS und 19 von 32 PTS Direktionen haben den Fragebogen an 41 AHS-, 253 NMS- und 19 PTS-Deutschlehrer/innen weitergeleitet. Die Hauptproponentin der Audiemus-Plattform ist Lehrerin an einer PTS. Deshalb war sowohl die Weiterleitung als auch der Rücklauf für diesen Schultyps überproportional hoch (AHS: 5/14%, NMS: 18/50%, PTS: 13/36%). Die Stichprobe ist daher bezogen auf die Schulform nicht repräsentativ (Pearson Chi-Quadrat Test: p &gt; .005).</w:t>
       </w:r>
     </w:p>
     <w:p>
       <w:pPr>
         <w:pStyle w:val="Heading1"/>
       </w:pPr>
-      <w:bookmarkStart w:id="28" w:name="literatur"/>
+      <w:bookmarkStart w:id="28" w:name="ergebnisse"/>
       <w:bookmarkEnd w:id="28"/>
+      <w:r>
+        <w:t xml:space="preserve">Ergebnisse</w:t>
+      </w:r>
+    </w:p>
+    <w:p>
+      <w:pPr>
+        <w:pStyle w:val="FirstParagraph"/>
+      </w:pPr>
+      <w:r>
+        <w:t xml:space="preserve">Mehr als die Hälfte aller Befragten gab an, dass eine "bessere technische Ausstattung an meiner Schule"</w:t>
+      </w:r>
+      <w:r>
+        <w:t xml:space="preserve"> </w:t>
+      </w:r>
+      <w:r>
+        <w:rPr>
+          <w:i/>
+        </w:rPr>
+        <w:t xml:space="preserve">kein</w:t>
+      </w:r>
+      <w:r>
+        <w:t xml:space="preserve"> </w:t>
+      </w:r>
+      <w:r>
+        <w:t xml:space="preserve">förderlicher Faktor für den vermehrten Einsatz digitaler Medien im Deutschunterricht sei. Von allen 15 Items der Fragenbatterie zu förderlichen Faktoren erhielt der Ausbau der IKT-Infrastruktur der eigene Schule die geringste Zustimmungsrate.</w:t>
+      </w:r>
+    </w:p>
+    <w:p>
+      <w:pPr>
+        <w:pStyle w:val="BodyText"/>
+      </w:pPr>
+      <w:r>
+        <w:t xml:space="preserve">Obowhl die Selbsteinschätzung zur IKT-Kompetenz versus fachdidaktischer Kompetenz keine signifikanten Unterschiede zeigte, war dies bei der nicht auf die eigene Person bezogene Frage nach allgemeinen förderlichen Faktoren für den Einsatz digitaler Medien durchaus der Fall. Unsere Hypothese, dass eine fach(didaktische) Ausbildung dem Einsatz digitaler Medien im Unterrichts förderlich ist, wurde mit dem exakten Test nach Fisher als statistisch signifikant bestätigt. Nur 4 Personen lehnen dies Aussage ab. Das ist die zweithäufigste Zustimmung bei den 15 abgefragten Faktoren. Auch andere förderliche Aspekte der Ausbildung (v.a. Medienkompetenz aber auch didaktische Bildung) werden gegenüber der Ausstattung signifikant als wichtiger eingeschätzt. Bei Fortbildungsprogrammen mit bloß allgemein-didaktischen Inhalten zum Einsatz digitaler Medien ist der Unterschied allerdings gerade noch signifikant, aber gegenüber fachdidaktischen Inhalten in seinen Effekten fast um die Hälfte geringer.</w:t>
+      </w:r>
+    </w:p>
+    <w:p>
+      <w:pPr>
+        <w:pStyle w:val="BodyText"/>
+      </w:pPr>
+      <w:r>
+        <w:t xml:space="preserve">Allerdings zeigen sich aus unserer Befragung noch weitere Aspekte: Besonders wertvoll wird nicht nur fachdidaktische Ausbildung eingeschätzt, sondern vor allem auch die Nutzung von bereits aufbereiteten digitlaen Unterrichtsmaterialien. Dies betrifft sowohl Plattformen mit einer entsprechenden Materialsammlung aber ganz entscheidend auch den Wunsch, dass die in Österreich gerade aktuell flächendeckend ausgerollten digitalen Schulbücher interaktiv gestaltet werden und nicht bloß eine 1:1 Umsetzung des gedruckten Buches darstellen. Fast alle Personen haben dies nicht nur bejaht, sondern mehr als 80% der Befragten fand diesen Faktor voll bzw. weitgehend förderlich.</w:t>
+      </w:r>
+    </w:p>
+    <w:p>
+      <w:pPr>
+        <w:pStyle w:val="BodyText"/>
+      </w:pPr>
+      <w:r>
+        <w:t xml:space="preserve">Die mit digitale Materialien verbesserten Möglichkeiten außerschulischer Kooperationen, die Anerkennung des Einsatz neuer Medien im Unterricht durch die Eltern oder aber andere Schulformen, die mehr Unterrichtszeit ermöglichen (Stichwort: Ganztagsschule) fanden hingegen weniger Zustimmung.</w:t>
+      </w:r>
+    </w:p>
+    <w:p>
+      <w:pPr>
+        <w:pStyle w:val="BodyText"/>
+      </w:pPr>
+      <w:r>
+        <w:t xml:space="preserve">Zusammenfassend lässt sich sagen, dass Weiterbildungsprogramme, die den Einsatz digitaler Materialien und interaktiver Werkzeuge für den konkreten Unterrichtseinsatz fachdidaktisch verschränken, die größte Chance haben, angenommen zu werden.</w:t>
+      </w:r>
+    </w:p>
+    <w:p>
+      <w:pPr>
+        <w:pStyle w:val="Heading1"/>
+      </w:pPr>
+      <w:bookmarkStart w:id="29" w:name="literatur"/>
+      <w:bookmarkEnd w:id="29"/>
       <w:r>
         <w:t xml:space="preserve">Literatur</w:t>
       </w:r>
@@ -511,7 +521,7 @@
       <w:r>
         <w:t xml:space="preserve"> </w:t>
       </w:r>
-      <w:hyperlink r:id="rId29">
+      <w:hyperlink r:id="rId30">
         <w:r>
           <w:rPr>
             <w:rStyle w:val="Hyperlink"/>
@@ -545,7 +555,7 @@
       <w:r>
         <w:t xml:space="preserve"> </w:t>
       </w:r>
-      <w:hyperlink r:id="rId30">
+      <w:hyperlink r:id="rId31">
         <w:r>
           <w:rPr>
             <w:rStyle w:val="Hyperlink"/>
@@ -579,7 +589,7 @@
       <w:r>
         <w:t xml:space="preserve"> </w:t>
       </w:r>
-      <w:hyperlink r:id="rId31">
+      <w:hyperlink r:id="rId32">
         <w:r>
           <w:rPr>
             <w:rStyle w:val="Hyperlink"/>
@@ -610,7 +620,7 @@
       <w:r>
         <w:t xml:space="preserve"> </w:t>
       </w:r>
-      <w:hyperlink r:id="rId32">
+      <w:hyperlink r:id="rId33">
         <w:r>
           <w:rPr>
             <w:rStyle w:val="Hyperlink"/>
@@ -676,7 +686,7 @@
       <w:r>
         <w:t xml:space="preserve"> </w:t>
       </w:r>
-      <w:hyperlink r:id="rId33">
+      <w:hyperlink r:id="rId34">
         <w:r>
           <w:rPr>
             <w:rStyle w:val="Hyperlink"/>
@@ -793,7 +803,7 @@
     </w:lvl>
   </w:abstractNum>
   <w:abstractNum w:abstractNumId="990">
-    <w:nsid w:val="a733d89f"/>
+    <w:nsid w:val="4dc94850"/>
     <w:multiLevelType w:val="multilevel"/>
     <w:lvl w:ilvl="0">
       <w:numFmt w:val="bullet"/>

</xml_diff>